<commit_message>
rm pdf added week5 hw and lab
</commit_message>
<xml_diff>
--- a/week5/week5_hw.docx
+++ b/week5/week5_hw.docx
@@ -24,44 +24,761 @@
       <w:pPr>
         <w:jc w:val="center"/>
       </w:pPr>
+    </w:p>
+    <w:p>
+      <w:pPr>
+        <w:pStyle w:val="NormalWeb"/>
+        <w:rPr>
+          <w:rFonts w:asciiTheme="minorHAnsi" w:hAnsiTheme="minorHAnsi"/>
+        </w:rPr>
+      </w:pPr>
+      <w:r>
+        <w:rPr>
+          <w:rFonts w:asciiTheme="minorHAnsi" w:hAnsiTheme="minorHAnsi"/>
+        </w:rPr>
+        <w:t>P17 on page 512</w:t>
+      </w:r>
+    </w:p>
+    <w:p>
+      <w:pPr>
+        <w:widowControl w:val="0"/>
+        <w:autoSpaceDE w:val="0"/>
+        <w:autoSpaceDN w:val="0"/>
+        <w:adjustRightInd w:val="0"/>
+        <w:rPr>
+          <w:rFonts w:cs="Times New Roman"/>
+        </w:rPr>
+      </w:pPr>
+      <w:r>
+        <w:rPr>
+          <w:rFonts w:cs="Times New Roman"/>
+        </w:rPr>
+        <w:t>P17. Recall that with the CSMA/CD p</w:t>
+      </w:r>
+      <w:r>
+        <w:rPr>
+          <w:rFonts w:cs="Times New Roman"/>
+        </w:rPr>
+        <w:t xml:space="preserve">rotocol, the adapter waits K * </w:t>
+      </w:r>
+      <w:r>
+        <w:rPr>
+          <w:rFonts w:cs="Times New Roman"/>
+        </w:rPr>
+        <w:t>512 bit times after</w:t>
+      </w:r>
+    </w:p>
+    <w:p>
+      <w:pPr>
+        <w:widowControl w:val="0"/>
+        <w:autoSpaceDE w:val="0"/>
+        <w:autoSpaceDN w:val="0"/>
+        <w:adjustRightInd w:val="0"/>
+        <w:rPr>
+          <w:rFonts w:cs="Times New Roman"/>
+        </w:rPr>
+      </w:pPr>
+      <w:r>
+        <w:rPr>
+          <w:rFonts w:cs="Times New Roman"/>
+        </w:rPr>
+        <w:t>a collision, wher</w:t>
+      </w:r>
+      <w:r>
+        <w:rPr>
+          <w:rFonts w:cs="Times New Roman"/>
+        </w:rPr>
+        <w:t xml:space="preserve">e K </w:t>
+      </w:r>
+      <w:r>
+        <w:rPr>
+          <w:rFonts w:cs="Times New Roman"/>
+        </w:rPr>
+        <w:t>is drawn randomly. For K =</w:t>
+      </w:r>
+      <w:r>
+        <w:rPr>
+          <w:rFonts w:cs="Times New Roman"/>
+        </w:rPr>
+        <w:t xml:space="preserve"> 100, how long does the adapter</w:t>
+      </w:r>
+    </w:p>
+    <w:p>
+      <w:pPr>
+        <w:widowControl w:val="0"/>
+        <w:autoSpaceDE w:val="0"/>
+        <w:autoSpaceDN w:val="0"/>
+        <w:adjustRightInd w:val="0"/>
+        <w:rPr>
+          <w:rFonts w:cs="Times New Roman"/>
+        </w:rPr>
+      </w:pPr>
+      <w:r>
+        <w:rPr>
+          <w:rFonts w:cs="Times New Roman"/>
+        </w:rPr>
+        <w:t>wait until returning to Step 2 for a 10 Mbps broadcast channel? For a 100 Mbps</w:t>
+      </w:r>
+      <w:r>
+        <w:rPr>
+          <w:rFonts w:cs="Times New Roman"/>
+        </w:rPr>
+        <w:t xml:space="preserve"> </w:t>
+      </w:r>
+      <w:r>
+        <w:rPr>
+          <w:rFonts w:cs="Times New Roman"/>
+        </w:rPr>
+        <w:t>broadcast channel?</w:t>
+      </w:r>
+    </w:p>
+    <w:p>
+      <w:pPr>
+        <w:widowControl w:val="0"/>
+        <w:autoSpaceDE w:val="0"/>
+        <w:autoSpaceDN w:val="0"/>
+        <w:adjustRightInd w:val="0"/>
+        <w:rPr>
+          <w:rFonts w:cs="Times New Roman"/>
+        </w:rPr>
+      </w:pPr>
+    </w:p>
+    <w:p>
+      <w:pPr>
+        <w:widowControl w:val="0"/>
+        <w:autoSpaceDE w:val="0"/>
+        <w:autoSpaceDN w:val="0"/>
+        <w:adjustRightInd w:val="0"/>
+        <w:rPr>
+          <w:rFonts w:cs="Times New Roman"/>
+        </w:rPr>
+      </w:pPr>
+      <w:r>
+        <w:rPr>
+          <w:rFonts w:cs="Times New Roman"/>
+        </w:rPr>
+        <w:t>10mbps wait time = 100* 512</w:t>
+      </w:r>
+      <w:r>
+        <w:rPr>
+          <w:rFonts w:cs="Times New Roman"/>
+        </w:rPr>
+        <w:t xml:space="preserve">bits / </w:t>
+      </w:r>
+      <w:r>
+        <w:rPr>
+          <w:rFonts w:cs="Times New Roman"/>
+        </w:rPr>
+        <w:t>(</w:t>
+      </w:r>
+      <w:r>
+        <w:rPr>
+          <w:rFonts w:cs="Times New Roman"/>
+        </w:rPr>
+        <w:t>10</w:t>
+      </w:r>
+      <w:r>
+        <w:rPr>
+          <w:rFonts w:cs="Times New Roman"/>
+        </w:rPr>
+        <w:t xml:space="preserve"> *</w:t>
+      </w:r>
+      <w:r>
+        <w:rPr>
+          <w:rFonts w:cs="Times New Roman"/>
+        </w:rPr>
+        <w:t xml:space="preserve"> 10</w:t>
+      </w:r>
+      <w:r>
+        <w:rPr>
+          <w:rFonts w:cs="Times New Roman"/>
+          <w:vertAlign w:val="superscript"/>
+        </w:rPr>
+        <w:t>6</w:t>
+      </w:r>
+      <w:r>
+        <w:rPr>
+          <w:rFonts w:cs="Times New Roman"/>
+        </w:rPr>
+        <w:t>bit/sec</w:t>
+      </w:r>
+      <w:r>
+        <w:rPr>
+          <w:rFonts w:cs="Times New Roman"/>
+        </w:rPr>
+        <w:t>)</w:t>
+      </w:r>
+      <w:r>
+        <w:rPr>
+          <w:rFonts w:cs="Times New Roman"/>
+        </w:rPr>
+        <w:t xml:space="preserve"> = 5.12msec</w:t>
+      </w:r>
+    </w:p>
+    <w:p>
+      <w:pPr>
+        <w:widowControl w:val="0"/>
+        <w:autoSpaceDE w:val="0"/>
+        <w:autoSpaceDN w:val="0"/>
+        <w:adjustRightInd w:val="0"/>
+        <w:rPr>
+          <w:rFonts w:cs="Times New Roman"/>
+        </w:rPr>
+      </w:pPr>
+      <w:r>
+        <w:rPr>
+          <w:rFonts w:cs="Times New Roman"/>
+        </w:rPr>
+        <w:t xml:space="preserve">100mbps wait time = </w:t>
+      </w:r>
+      <w:r>
+        <w:rPr>
+          <w:rFonts w:cs="Times New Roman"/>
+        </w:rPr>
+        <w:t>100* 512</w:t>
+      </w:r>
+      <w:r>
+        <w:rPr>
+          <w:rFonts w:cs="Times New Roman"/>
+        </w:rPr>
+        <w:t xml:space="preserve">bits / </w:t>
+      </w:r>
+      <w:r>
+        <w:rPr>
+          <w:rFonts w:cs="Times New Roman"/>
+        </w:rPr>
+        <w:t>(</w:t>
+      </w:r>
+      <w:r>
+        <w:rPr>
+          <w:rFonts w:cs="Times New Roman"/>
+        </w:rPr>
+        <w:t>1</w:t>
+      </w:r>
+      <w:r>
+        <w:rPr>
+          <w:rFonts w:cs="Times New Roman"/>
+        </w:rPr>
+        <w:t>0</w:t>
+      </w:r>
+      <w:r>
+        <w:rPr>
+          <w:rFonts w:cs="Times New Roman"/>
+        </w:rPr>
+        <w:t>0</w:t>
+      </w:r>
+      <w:r>
+        <w:rPr>
+          <w:rFonts w:cs="Times New Roman"/>
+        </w:rPr>
+        <w:t xml:space="preserve"> * 10</w:t>
+      </w:r>
+      <w:r>
+        <w:rPr>
+          <w:rFonts w:cs="Times New Roman"/>
+          <w:vertAlign w:val="superscript"/>
+        </w:rPr>
+        <w:t>6</w:t>
+      </w:r>
+      <w:r>
+        <w:rPr>
+          <w:rFonts w:cs="Times New Roman"/>
+        </w:rPr>
+        <w:t>bit/sec)</w:t>
+      </w:r>
+      <w:r>
+        <w:rPr>
+          <w:rFonts w:cs="Times New Roman"/>
+        </w:rPr>
+        <w:t xml:space="preserve"> </w:t>
+      </w:r>
+      <w:r>
+        <w:rPr>
+          <w:rFonts w:cs="Times New Roman"/>
+        </w:rPr>
+        <w:t xml:space="preserve">= </w:t>
+      </w:r>
+      <w:r>
+        <w:rPr>
+          <w:rFonts w:cs="Times New Roman"/>
+        </w:rPr>
+        <w:t>0.</w:t>
+      </w:r>
       <w:bookmarkStart w:id="0" w:name="_GoBack"/>
       <w:bookmarkEnd w:id="0"/>
+      <w:r>
+        <w:rPr>
+          <w:rFonts w:cs="Times New Roman"/>
+        </w:rPr>
+        <w:t>5</w:t>
+      </w:r>
+      <w:r>
+        <w:rPr>
+          <w:rFonts w:cs="Times New Roman"/>
+        </w:rPr>
+        <w:t>12</w:t>
+      </w:r>
+      <w:r>
+        <w:rPr>
+          <w:rFonts w:cs="Times New Roman"/>
+        </w:rPr>
+        <w:t>m</w:t>
+      </w:r>
+      <w:r>
+        <w:rPr>
+          <w:rFonts w:cs="Times New Roman"/>
+        </w:rPr>
+        <w:t>sec</w:t>
+      </w:r>
     </w:p>
     <w:p>
       <w:pPr>
         <w:pStyle w:val="NormalWeb"/>
-      </w:pPr>
-      <w:r>
-        <w:t>our homework this week consists of the following 4 problems in Chapter 6:</w:t>
+        <w:rPr>
+          <w:rFonts w:asciiTheme="minorHAnsi" w:hAnsiTheme="minorHAnsi"/>
+        </w:rPr>
+      </w:pPr>
+      <w:r>
+        <w:rPr>
+          <w:rFonts w:asciiTheme="minorHAnsi" w:hAnsiTheme="minorHAnsi"/>
+        </w:rPr>
+        <w:t>P23, P24, and P25 on page 513 (Figure 6.15 is on page 467)</w:t>
+      </w:r>
+    </w:p>
+    <w:p>
+      <w:pPr>
+        <w:widowControl w:val="0"/>
+        <w:autoSpaceDE w:val="0"/>
+        <w:autoSpaceDN w:val="0"/>
+        <w:adjustRightInd w:val="0"/>
+        <w:rPr>
+          <w:rFonts w:cs="Times New Roman"/>
+        </w:rPr>
+      </w:pPr>
+      <w:r>
+        <w:rPr>
+          <w:rFonts w:cs="Times New Roman"/>
+        </w:rPr>
+        <w:t>P23. Consider Figure 5.15. Suppose that all links are 100 Mbps. What is the maximum</w:t>
+      </w:r>
+    </w:p>
+    <w:p>
+      <w:pPr>
+        <w:widowControl w:val="0"/>
+        <w:autoSpaceDE w:val="0"/>
+        <w:autoSpaceDN w:val="0"/>
+        <w:adjustRightInd w:val="0"/>
+        <w:rPr>
+          <w:rFonts w:cs="Times New Roman"/>
+        </w:rPr>
+      </w:pPr>
+      <w:r>
+        <w:rPr>
+          <w:rFonts w:cs="Times New Roman"/>
+        </w:rPr>
+        <w:t>total aggregate throughput that can be achieved among the 9 hosts and</w:t>
+      </w:r>
+    </w:p>
+    <w:p>
+      <w:pPr>
+        <w:widowControl w:val="0"/>
+        <w:autoSpaceDE w:val="0"/>
+        <w:autoSpaceDN w:val="0"/>
+        <w:adjustRightInd w:val="0"/>
+        <w:rPr>
+          <w:rFonts w:cs="Times New Roman"/>
+        </w:rPr>
+      </w:pPr>
+      <w:r>
+        <w:rPr>
+          <w:rFonts w:cs="Times New Roman"/>
+        </w:rPr>
+        <w:t xml:space="preserve">2 servers in this network? You </w:t>
+      </w:r>
+      <w:r>
+        <w:rPr>
+          <w:rFonts w:cs="Times New Roman"/>
+        </w:rPr>
+        <w:t>can assume that any host or ser</w:t>
+      </w:r>
+      <w:r>
+        <w:rPr>
+          <w:rFonts w:cs="Times New Roman"/>
+        </w:rPr>
+        <w:t>ver can send to any other host or server. Why?</w:t>
+      </w:r>
+    </w:p>
+    <w:p>
+      <w:pPr>
+        <w:widowControl w:val="0"/>
+        <w:autoSpaceDE w:val="0"/>
+        <w:autoSpaceDN w:val="0"/>
+        <w:adjustRightInd w:val="0"/>
+        <w:rPr>
+          <w:rFonts w:cs="Times New Roman"/>
+        </w:rPr>
+      </w:pPr>
+    </w:p>
+    <w:p>
+      <w:pPr>
+        <w:widowControl w:val="0"/>
+        <w:autoSpaceDE w:val="0"/>
+        <w:autoSpaceDN w:val="0"/>
+        <w:adjustRightInd w:val="0"/>
+        <w:rPr>
+          <w:rFonts w:cs="Times New Roman"/>
+        </w:rPr>
+      </w:pPr>
+      <w:r>
+        <w:rPr>
+          <w:rFonts w:cs="Times New Roman"/>
+        </w:rPr>
+        <w:t>I</w:t>
+      </w:r>
+      <w:r>
+        <w:rPr>
+          <w:rFonts w:cs="Times New Roman"/>
+        </w:rPr>
+        <w:t xml:space="preserve">t can accept all of the data into total </w:t>
+      </w:r>
+      <w:r>
+        <w:rPr>
+          <w:rFonts w:cs="Times New Roman"/>
+        </w:rPr>
+        <w:t>throughput</w:t>
+      </w:r>
+      <w:r>
+        <w:rPr>
+          <w:rFonts w:cs="Times New Roman"/>
+        </w:rPr>
+        <w:t xml:space="preserve"> so, t</w:t>
+      </w:r>
+      <w:r>
+        <w:rPr>
+          <w:rFonts w:cs="Times New Roman"/>
+        </w:rPr>
+        <w:t>he maximum throughput would be</w:t>
+      </w:r>
+    </w:p>
+    <w:p>
+      <w:pPr>
+        <w:widowControl w:val="0"/>
+        <w:autoSpaceDE w:val="0"/>
+        <w:autoSpaceDN w:val="0"/>
+        <w:adjustRightInd w:val="0"/>
+        <w:rPr>
+          <w:rFonts w:cs="Times New Roman"/>
+        </w:rPr>
+      </w:pPr>
+      <w:r>
+        <w:rPr>
+          <w:rFonts w:cs="Times New Roman"/>
+        </w:rPr>
+        <w:t>10</w:t>
+      </w:r>
+      <w:r>
+        <w:rPr>
+          <w:rFonts w:cs="Times New Roman"/>
+        </w:rPr>
+        <w:t>0</w:t>
+      </w:r>
+      <w:r>
+        <w:rPr>
+          <w:rFonts w:cs="Times New Roman"/>
+        </w:rPr>
+        <w:t xml:space="preserve"> * 11</w:t>
+      </w:r>
+      <w:r>
+        <w:rPr>
+          <w:rFonts w:cs="Times New Roman"/>
+        </w:rPr>
+        <w:t xml:space="preserve"> (9 hosts and 2 servers)</w:t>
+      </w:r>
+      <w:r>
+        <w:rPr>
+          <w:rFonts w:cs="Times New Roman"/>
+        </w:rPr>
+        <w:t xml:space="preserve"> = </w:t>
+      </w:r>
+      <w:r>
+        <w:rPr>
+          <w:rFonts w:cs="Times New Roman"/>
+        </w:rPr>
+        <w:t>1100</w:t>
+      </w:r>
+      <w:r>
+        <w:rPr>
+          <w:rFonts w:cs="Times New Roman"/>
+        </w:rPr>
+        <w:t>mbps</w:t>
+      </w:r>
+      <w:r>
+        <w:rPr>
+          <w:rFonts w:cs="Times New Roman"/>
+        </w:rPr>
+        <w:t>.</w:t>
+      </w:r>
+    </w:p>
+    <w:p>
+      <w:pPr>
+        <w:widowControl w:val="0"/>
+        <w:autoSpaceDE w:val="0"/>
+        <w:autoSpaceDN w:val="0"/>
+        <w:adjustRightInd w:val="0"/>
+        <w:rPr>
+          <w:rFonts w:cs="Times New Roman"/>
+        </w:rPr>
+      </w:pPr>
+    </w:p>
+    <w:p>
+      <w:pPr>
+        <w:widowControl w:val="0"/>
+        <w:autoSpaceDE w:val="0"/>
+        <w:autoSpaceDN w:val="0"/>
+        <w:adjustRightInd w:val="0"/>
+        <w:rPr>
+          <w:rFonts w:cs="Times New Roman"/>
+        </w:rPr>
+      </w:pPr>
+      <w:r>
+        <w:rPr>
+          <w:rFonts w:cs="Times New Roman"/>
+        </w:rPr>
+        <w:t>P24. Suppose the three departmental switches in Figure 5.15 are replaced by</w:t>
+      </w:r>
+    </w:p>
+    <w:p>
+      <w:pPr>
+        <w:widowControl w:val="0"/>
+        <w:autoSpaceDE w:val="0"/>
+        <w:autoSpaceDN w:val="0"/>
+        <w:adjustRightInd w:val="0"/>
+        <w:rPr>
+          <w:rFonts w:cs="Times New Roman"/>
+        </w:rPr>
+      </w:pPr>
+      <w:r>
+        <w:rPr>
+          <w:rFonts w:cs="Times New Roman"/>
+        </w:rPr>
+        <w:t>hubs. All links are 100 Mbps. Now answer the questions posed in problem P23.</w:t>
+      </w:r>
+    </w:p>
+    <w:p>
+      <w:pPr>
+        <w:widowControl w:val="0"/>
+        <w:autoSpaceDE w:val="0"/>
+        <w:autoSpaceDN w:val="0"/>
+        <w:adjustRightInd w:val="0"/>
+        <w:rPr>
+          <w:rFonts w:cs="Times New Roman"/>
+        </w:rPr>
+      </w:pPr>
+    </w:p>
+    <w:p>
+      <w:pPr>
+        <w:widowControl w:val="0"/>
+        <w:autoSpaceDE w:val="0"/>
+        <w:autoSpaceDN w:val="0"/>
+        <w:adjustRightInd w:val="0"/>
+        <w:rPr>
+          <w:rFonts w:cs="Times New Roman"/>
+        </w:rPr>
+      </w:pPr>
+      <w:r>
+        <w:rPr>
+          <w:rFonts w:cs="Times New Roman"/>
+        </w:rPr>
+        <w:t xml:space="preserve">The maximum output of each </w:t>
+      </w:r>
+      <w:r>
+        <w:rPr>
+          <w:rFonts w:cs="Times New Roman"/>
+        </w:rPr>
+        <w:t>hub</w:t>
+      </w:r>
+      <w:r>
+        <w:rPr>
+          <w:rFonts w:cs="Times New Roman"/>
+        </w:rPr>
+        <w:t xml:space="preserve"> is 100 Mbps and the server</w:t>
+      </w:r>
+      <w:r>
+        <w:rPr>
+          <w:rFonts w:cs="Times New Roman"/>
+        </w:rPr>
+        <w:t>s</w:t>
+      </w:r>
+      <w:r>
+        <w:rPr>
+          <w:rFonts w:cs="Times New Roman"/>
+        </w:rPr>
+        <w:t xml:space="preserve"> have 200m</w:t>
+      </w:r>
+      <w:r>
+        <w:rPr>
+          <w:rFonts w:cs="Times New Roman"/>
+        </w:rPr>
+        <w:t>bps combined. The total throughput</w:t>
+      </w:r>
+      <w:r>
+        <w:rPr>
+          <w:rFonts w:cs="Times New Roman"/>
+        </w:rPr>
+        <w:t xml:space="preserve"> </w:t>
+      </w:r>
+      <w:r>
+        <w:rPr>
+          <w:rFonts w:cs="Times New Roman"/>
+        </w:rPr>
+        <w:t>is 3*</w:t>
+      </w:r>
+      <w:r>
+        <w:rPr>
+          <w:rFonts w:cs="Times New Roman"/>
+        </w:rPr>
+        <w:t>100mbps + 200mbps</w:t>
+      </w:r>
+      <w:r>
+        <w:rPr>
+          <w:rFonts w:cs="Times New Roman"/>
+        </w:rPr>
+        <w:t xml:space="preserve"> =</w:t>
+      </w:r>
+      <w:r>
+        <w:rPr>
+          <w:rFonts w:cs="Times New Roman"/>
+        </w:rPr>
+        <w:t xml:space="preserve"> 500m</w:t>
+      </w:r>
+      <w:r>
+        <w:rPr>
+          <w:rFonts w:cs="Times New Roman"/>
+        </w:rPr>
+        <w:t>bps.</w:t>
+      </w:r>
+    </w:p>
+    <w:p>
+      <w:pPr>
+        <w:widowControl w:val="0"/>
+        <w:autoSpaceDE w:val="0"/>
+        <w:autoSpaceDN w:val="0"/>
+        <w:adjustRightInd w:val="0"/>
+        <w:rPr>
+          <w:rFonts w:cs="Times New Roman"/>
+        </w:rPr>
+      </w:pPr>
+    </w:p>
+    <w:p>
+      <w:pPr>
+        <w:widowControl w:val="0"/>
+        <w:autoSpaceDE w:val="0"/>
+        <w:autoSpaceDN w:val="0"/>
+        <w:adjustRightInd w:val="0"/>
+        <w:rPr>
+          <w:rFonts w:cs="Times New Roman"/>
+        </w:rPr>
+      </w:pPr>
+      <w:r>
+        <w:rPr>
+          <w:rFonts w:cs="Times New Roman"/>
+        </w:rPr>
+        <w:t>P25. Suppose that all</w:t>
+      </w:r>
+      <w:r>
+        <w:rPr>
+          <w:rFonts w:cs="Times New Roman"/>
+        </w:rPr>
+        <w:t xml:space="preserve"> the switches in Figure 5.15 are replaced by hubs. All links</w:t>
+      </w:r>
+    </w:p>
+    <w:p>
+      <w:pPr>
+        <w:widowControl w:val="0"/>
+        <w:autoSpaceDE w:val="0"/>
+        <w:autoSpaceDN w:val="0"/>
+        <w:adjustRightInd w:val="0"/>
+        <w:rPr>
+          <w:rFonts w:cs="Times New Roman"/>
+        </w:rPr>
+      </w:pPr>
+      <w:r>
+        <w:rPr>
+          <w:rFonts w:cs="Times New Roman"/>
+        </w:rPr>
+        <w:t>are 100 Mbps. Now answer the questions posed in problem P23.</w:t>
+      </w:r>
+    </w:p>
+    <w:p>
+      <w:pPr>
+        <w:widowControl w:val="0"/>
+        <w:autoSpaceDE w:val="0"/>
+        <w:autoSpaceDN w:val="0"/>
+        <w:adjustRightInd w:val="0"/>
+        <w:rPr>
+          <w:rFonts w:cs="Times New Roman"/>
+        </w:rPr>
+      </w:pPr>
+    </w:p>
+    <w:p>
+      <w:pPr>
+        <w:widowControl w:val="0"/>
+        <w:autoSpaceDE w:val="0"/>
+        <w:autoSpaceDN w:val="0"/>
+        <w:adjustRightInd w:val="0"/>
+        <w:rPr>
+          <w:rFonts w:cs="Times New Roman"/>
+        </w:rPr>
+      </w:pPr>
+      <w:r>
+        <w:rPr>
+          <w:rFonts w:cs="Times New Roman"/>
+        </w:rPr>
+        <w:t>T</w:t>
+      </w:r>
+      <w:r>
+        <w:rPr>
+          <w:rFonts w:cs="Times New Roman"/>
+        </w:rPr>
+        <w:t xml:space="preserve">he 9 hosts and 2 servers lie in the same collision domain </w:t>
+      </w:r>
+      <w:r>
+        <w:rPr>
+          <w:rFonts w:cs="Times New Roman"/>
+        </w:rPr>
+        <w:t>meaning the maximum total throughput is 100mbps.</w:t>
       </w:r>
     </w:p>
     <w:p>
       <w:pPr>
         <w:pStyle w:val="NormalWeb"/>
-      </w:pPr>
-      <w:r>
-        <w:t>P17 on page 512</w:t>
-      </w:r>
+        <w:rPr>
+          <w:rFonts w:asciiTheme="minorHAnsi" w:hAnsiTheme="minorHAnsi"/>
+        </w:rPr>
+      </w:pPr>
     </w:p>
     <w:p>
       <w:pPr>
         <w:pStyle w:val="NormalWeb"/>
-      </w:pPr>
-      <w:r>
-        <w:t>P23, P24, and P25 on page 513 (Figure 6.15 is on page 467)</w:t>
-      </w:r>
+        <w:rPr>
+          <w:rFonts w:asciiTheme="minorHAnsi" w:hAnsiTheme="minorHAnsi"/>
+        </w:rPr>
+      </w:pPr>
     </w:p>
     <w:p>
       <w:pPr>
         <w:pStyle w:val="NormalWeb"/>
-      </w:pPr>
-      <w:r>
-        <w:t>(Old book, pages 506 and 508 - same numbers :))</w:t>
-      </w:r>
-    </w:p>
-    <w:p>
-      <w:pPr>
-        <w:jc w:val="center"/>
+        <w:rPr>
+          <w:rFonts w:asciiTheme="minorHAnsi" w:hAnsiTheme="minorHAnsi"/>
+        </w:rPr>
+      </w:pPr>
+    </w:p>
+    <w:p>
+      <w:pPr>
+        <w:pStyle w:val="NormalWeb"/>
+        <w:rPr>
+          <w:rFonts w:asciiTheme="minorHAnsi" w:hAnsiTheme="minorHAnsi"/>
+        </w:rPr>
       </w:pPr>
     </w:p>
     <w:sectPr>
@@ -193,6 +910,7 @@
     <w:lsdException w:name="HTML Sample" w:semiHidden="1" w:unhideWhenUsed="1"/>
     <w:lsdException w:name="HTML Typewriter" w:semiHidden="1" w:unhideWhenUsed="1"/>
     <w:lsdException w:name="HTML Variable" w:semiHidden="1" w:unhideWhenUsed="1"/>
+    <w:lsdException w:name="Normal Table" w:semiHidden="1" w:unhideWhenUsed="1"/>
     <w:lsdException w:name="annotation subject" w:semiHidden="1" w:unhideWhenUsed="1"/>
     <w:lsdException w:name="No List" w:semiHidden="1" w:unhideWhenUsed="1"/>
     <w:lsdException w:name="Outline List 1" w:semiHidden="1" w:unhideWhenUsed="1"/>
@@ -238,9 +956,11 @@
     <w:lsdException w:name="Table Subtle 1" w:semiHidden="1" w:unhideWhenUsed="1"/>
     <w:lsdException w:name="Table Subtle 2" w:semiHidden="1" w:unhideWhenUsed="1"/>
     <w:lsdException w:name="Table Web 1" w:semiHidden="1" w:unhideWhenUsed="1"/>
+    <w:lsdException w:name="Table Web 2" w:semiHidden="1" w:unhideWhenUsed="1"/>
     <w:lsdException w:name="Table Web 3" w:semiHidden="1" w:unhideWhenUsed="1"/>
     <w:lsdException w:name="Balloon Text" w:semiHidden="1" w:unhideWhenUsed="1"/>
     <w:lsdException w:name="Table Grid" w:uiPriority="39"/>
+    <w:lsdException w:name="Table Theme" w:semiHidden="1" w:unhideWhenUsed="1"/>
     <w:lsdException w:name="Note Level 1" w:semiHidden="1" w:unhideWhenUsed="1"/>
     <w:lsdException w:name="Note Level 2" w:semiHidden="1" w:unhideWhenUsed="1"/>
     <w:lsdException w:name="Note Level 3" w:semiHidden="1" w:unhideWhenUsed="1"/>
@@ -471,6 +1191,7 @@
   <w:style w:type="paragraph" w:default="1" w:styleId="Normal">
     <w:name w:val="Normal"/>
     <w:qFormat/>
+    <w:rsid w:val="001C0D8F"/>
   </w:style>
   <w:style w:type="character" w:default="1" w:styleId="DefaultParagraphFont">
     <w:name w:val="Default Paragraph Font"/>
@@ -503,7 +1224,6 @@
     <w:name w:val="Normal (Web)"/>
     <w:basedOn w:val="Normal"/>
     <w:uiPriority w:val="99"/>
-    <w:semiHidden/>
     <w:unhideWhenUsed/>
     <w:rsid w:val="00A60843"/>
     <w:pPr>

</xml_diff>